<commit_message>
deleted unnecessary files and separated audiogram generation
</commit_message>
<xml_diff>
--- a/Audiometric testing.docx
+++ b/Audiometric testing.docx
@@ -26,24 +26,15 @@
           <w:ilvl w:val="0"/>
           <w:numId w:val="2"/>
         </w:numPr>
-        <w:rPr>
-          <w:b/>
-          <w:bCs/>
-        </w:rPr>
-      </w:pPr>
-      <w:r>
-        <w:rPr>
-          <w:b/>
-          <w:bCs/>
-        </w:rPr>
-        <w:t>How will we control the amplitude?</w:t>
-      </w:r>
-      <w:r>
-        <w:rPr>
-          <w:b/>
-          <w:bCs/>
-        </w:rPr>
-        <w:t xml:space="preserve"> Is it standardized somehow?</w:t>
+      </w:pPr>
+      <w:r>
+        <w:t xml:space="preserve">When  appropriate  information  is  available,  the  better  ear  shall  be  tested  first.    The  frequency  of  the  first test stimulus shall be 1000 Hz.  Higher frequencies shall then be assessed in ascending order followed by a retest of 1000 Hz, and finally the lower test frequencies, 500 and 250 Hz, shall be tested.  If the retest </w:t>
+      </w:r>
+      <w:r>
+        <w:t xml:space="preserve"> </w:t>
+      </w:r>
+      <w:r>
+        <w:t>results  of  1000  Hz  differ  from  the  first  test  by  more  than  5  dB,  the  lower  of  the  two  thresholds  may  be  accepted and at least one other test frequency should be retested.</w:t>
       </w:r>
     </w:p>
     <w:p>
@@ -88,10 +79,33 @@
     </w:p>
     <w:p>
       <w:pPr>
+        <w:rPr>
+          <w:b/>
+          <w:bCs/>
+        </w:rPr>
+      </w:pPr>
+    </w:p>
+    <w:p>
+      <w:pPr>
+        <w:rPr>
+          <w:b/>
+          <w:bCs/>
+        </w:rPr>
+      </w:pPr>
+      <w:r>
+        <w:rPr>
+          <w:b/>
+          <w:bCs/>
+        </w:rPr>
+        <w:t>TODO:</w:t>
+      </w:r>
+    </w:p>
+    <w:p>
+      <w:pPr>
         <w:pStyle w:val="ListParagraph"/>
         <w:numPr>
-          <w:ilvl w:val="1"/>
-          <w:numId w:val="2"/>
+          <w:ilvl w:val="0"/>
+          <w:numId w:val="3"/>
         </w:numPr>
         <w:rPr>
           <w:b/>
@@ -103,61 +117,8 @@
           <w:b/>
           <w:bCs/>
         </w:rPr>
-        <w:t>X axis on top or bottom?</w:t>
-      </w:r>
-    </w:p>
-    <w:p>
-      <w:pPr>
-        <w:pStyle w:val="ListParagraph"/>
-        <w:numPr>
-          <w:ilvl w:val="1"/>
-          <w:numId w:val="2"/>
-        </w:numPr>
-        <w:rPr>
-          <w:b/>
-          <w:bCs/>
-        </w:rPr>
-      </w:pPr>
-      <w:r>
-        <w:rPr>
-          <w:b/>
-          <w:bCs/>
-        </w:rPr>
-        <w:t>Indicators for hearing loss threshold?</w:t>
-      </w:r>
-    </w:p>
-    <w:p>
-      <w:pPr>
-        <w:pStyle w:val="ListParagraph"/>
-        <w:numPr>
-          <w:ilvl w:val="1"/>
-          <w:numId w:val="2"/>
-        </w:numPr>
-        <w:rPr>
-          <w:b/>
-          <w:bCs/>
-        </w:rPr>
-      </w:pPr>
-      <w:r>
-        <w:rPr>
-          <w:b/>
-          <w:bCs/>
-        </w:rPr>
-        <w:t>Should I automatically compute these in Python?</w:t>
-      </w:r>
-    </w:p>
-    <w:p>
-      <w:pPr>
-        <w:pStyle w:val="ListParagraph"/>
-        <w:numPr>
-          <w:ilvl w:val="1"/>
-          <w:numId w:val="2"/>
-        </w:numPr>
-        <w:rPr>
-          <w:b/>
-          <w:bCs/>
-        </w:rPr>
-      </w:pPr>
+        <w:t>Create practice</w:t>
+      </w:r>
     </w:p>
     <w:p>
       <w:pPr>
@@ -306,7 +267,6 @@
         </w:numPr>
       </w:pPr>
       <w:r>
-        <w:lastRenderedPageBreak/>
         <w:t>Make sure that the blue button is the ‘1’ key</w:t>
       </w:r>
     </w:p>
@@ -357,15 +317,7 @@
     </w:p>
     <w:p>
       <w:r>
-        <w:t xml:space="preserve">Should we do this, or always start at 10 </w:t>
-      </w:r>
-      <w:proofErr w:type="spellStart"/>
-      <w:r>
-        <w:t>db</w:t>
-      </w:r>
-      <w:proofErr w:type="spellEnd"/>
-      <w:r>
-        <w:t>?</w:t>
+        <w:t>Should we do this, or always start at 10 db?</w:t>
       </w:r>
     </w:p>
     <w:p>
@@ -431,31 +383,8 @@
     <w:p/>
     <w:p>
       <w:r>
-        <w:t xml:space="preserve">Start with 0 </w:t>
-      </w:r>
-      <w:proofErr w:type="spellStart"/>
-      <w:r>
-        <w:t>dbs</w:t>
-      </w:r>
-      <w:proofErr w:type="spellEnd"/>
-      <w:r>
-        <w:t xml:space="preserve">, increment in 5 </w:t>
-      </w:r>
-      <w:proofErr w:type="spellStart"/>
-      <w:r>
-        <w:t>dbs</w:t>
-      </w:r>
-      <w:proofErr w:type="spellEnd"/>
-      <w:r>
-        <w:t xml:space="preserve"> if you </w:t>
-      </w:r>
-      <w:proofErr w:type="spellStart"/>
-      <w:r>
-        <w:t>dont</w:t>
-      </w:r>
-      <w:proofErr w:type="spellEnd"/>
-      <w:r>
-        <w:t xml:space="preserve"> get a hit, until you get a hit. Then, go down by 10</w:t>
+        <w:lastRenderedPageBreak/>
+        <w:t>Start with 0 dbs, increment in 5 dbs if you dont get a hit, until you get a hit. Then, go down by 10</w:t>
       </w:r>
     </w:p>
     <w:p/>
@@ -467,168 +396,146 @@
     </w:p>
     <w:p>
       <w:r>
+        <w:t>present the signal again until no response is obtained.</w:t>
+      </w:r>
+    </w:p>
+    <w:p/>
+    <w:p>
+      <w:r>
+        <w:t>When there is no response, increase the intensity in 5 dB steps and present the signal each</w:t>
+      </w:r>
+    </w:p>
+    <w:p>
+      <w:r>
+        <w:t>time until the tone can again be heard by the examinee. Count this response toward threshold.</w:t>
+      </w:r>
+    </w:p>
+    <w:p/>
+    <w:p>
+      <w:r>
+        <w:t>Continue to search for threshold in this manner—decreasing the stimulus in 10 dB steps</w:t>
+      </w:r>
+    </w:p>
+    <w:p>
+      <w:r>
+        <w:t>following each positive response and increasing the stimulus in 5 dB steps following each nonresponse.</w:t>
+      </w:r>
+    </w:p>
+    <w:p/>
+    <w:p>
+      <w:r>
+        <w:t>Count responses made following an increase in stimulus intensity toward threshold (these</w:t>
+      </w:r>
+    </w:p>
+    <w:p>
+      <w:r>
+        <w:t>are called "ascending presentations"); do not count responses made following a decrease in stimulus intensity toward threshold (these are called "descending presentations").</w:t>
+      </w:r>
+    </w:p>
+    <w:p>
+      <w:pPr>
+        <w:rPr>
+          <w:b/>
+        </w:rPr>
+      </w:pPr>
+      <w:r>
+        <w:rPr>
+          <w:b/>
+        </w:rPr>
+        <w:t>Don’t count hits, or both hits and attempts</w:t>
+      </w:r>
+    </w:p>
+    <w:p>
+      <w:pPr>
+        <w:rPr>
+          <w:b/>
+        </w:rPr>
+      </w:pPr>
+    </w:p>
+    <w:p/>
+    <w:p>
+      <w:r>
+        <w:t>Threshold is defined as the lowest intensity at which the tone has been heard by the</w:t>
+      </w:r>
+    </w:p>
+    <w:p>
+      <w:r>
+        <w:t xml:space="preserve">examinee </w:t>
+      </w:r>
+      <w:r>
+        <w:rPr>
+          <w:b/>
+        </w:rPr>
+        <w:t xml:space="preserve">at least 50 percent </w:t>
+      </w:r>
+      <w:r>
+        <w:t>of the time following a minimum of three ascending presentations at that level (e.g., at least 2 out of 3, 2 out of 4, 3 out of 5, etc.).</w:t>
+      </w:r>
+    </w:p>
+    <w:p/>
+    <w:p>
+      <w:pPr>
+        <w:rPr>
+          <w:b/>
+        </w:rPr>
+      </w:pPr>
+      <w:r>
+        <w:rPr>
+          <w:b/>
+        </w:rPr>
+        <w:t>Should the very first presentation at a frequency count if its a hit?</w:t>
+      </w:r>
+    </w:p>
+    <w:p>
+      <w:pPr>
+        <w:rPr>
+          <w:b/>
+        </w:rPr>
+      </w:pPr>
+      <w:r>
+        <w:rPr>
+          <w:b/>
+        </w:rPr>
+        <w:t>yes</w:t>
+      </w:r>
+    </w:p>
+    <w:p/>
+    <w:p/>
+    <w:p>
+      <w:r>
+        <w:t xml:space="preserve">Ex. Say we dont get a hit at 0, 5, then hit on 10. </w:t>
+      </w:r>
+    </w:p>
+    <w:p>
+      <w:r>
+        <w:t>Go back down to 0, 5, then hit on 10 again.</w:t>
+      </w:r>
+    </w:p>
+    <w:p>
+      <w:r>
+        <w:t>Since we need at least 3 trials at a given intensity, we go again?</w:t>
+      </w:r>
+    </w:p>
+    <w:p>
+      <w:r>
+        <w:t>0, 5, 10 (regardless of whether they hit on 10, we stop and conclude they hear that frequency at 10)</w:t>
+      </w:r>
+    </w:p>
+    <w:p/>
+    <w:p/>
+    <w:p/>
+    <w:p/>
+    <w:p/>
+    <w:p/>
+    <w:p/>
+    <w:p/>
+    <w:p/>
+    <w:p/>
+    <w:p/>
+    <w:p/>
+    <w:p>
+      <w:r>
         <w:lastRenderedPageBreak/>
-        <w:t>present the signal again until no response is obtained.</w:t>
-      </w:r>
-    </w:p>
-    <w:p/>
-    <w:p>
-      <w:r>
-        <w:t>When there is no response, increase the intensity in 5 dB steps and present the signal each</w:t>
-      </w:r>
-    </w:p>
-    <w:p>
-      <w:r>
-        <w:t>time until the tone can again be heard by the examinee. Count this response toward threshold.</w:t>
-      </w:r>
-    </w:p>
-    <w:p/>
-    <w:p>
-      <w:r>
-        <w:t>Continue to search for threshold in this manner—decreasing the stimulus in 10 dB steps</w:t>
-      </w:r>
-    </w:p>
-    <w:p>
-      <w:r>
-        <w:t>following each positive response and increasing the stimulus in 5 dB steps following each nonresponse.</w:t>
-      </w:r>
-    </w:p>
-    <w:p/>
-    <w:p>
-      <w:r>
-        <w:t>Count responses made following an increase in stimulus intensity toward threshold (these</w:t>
-      </w:r>
-    </w:p>
-    <w:p>
-      <w:r>
-        <w:t>are called "ascending presentations"); do not count responses made following a decrease in stimulus intensity toward threshold (these are called "descending presentations").</w:t>
-      </w:r>
-    </w:p>
-    <w:p>
-      <w:pPr>
-        <w:rPr>
-          <w:b/>
-        </w:rPr>
-      </w:pPr>
-      <w:r>
-        <w:rPr>
-          <w:b/>
-        </w:rPr>
-        <w:t>Don’t count hits, or both hits and attempts</w:t>
-      </w:r>
-    </w:p>
-    <w:p>
-      <w:pPr>
-        <w:rPr>
-          <w:b/>
-        </w:rPr>
-      </w:pPr>
-    </w:p>
-    <w:p/>
-    <w:p>
-      <w:r>
-        <w:t>Threshold is defined as the lowest intensity at which the tone has been heard by the</w:t>
-      </w:r>
-    </w:p>
-    <w:p>
-      <w:r>
-        <w:t xml:space="preserve">examinee </w:t>
-      </w:r>
-      <w:r>
-        <w:rPr>
-          <w:b/>
-        </w:rPr>
-        <w:t xml:space="preserve">at least 50 percent </w:t>
-      </w:r>
-      <w:r>
-        <w:t>of the time following a minimum of three ascending presentations at that level (e.g., at least 2 out of 3, 2 out of 4, 3 out of 5, etc.).</w:t>
-      </w:r>
-    </w:p>
-    <w:p/>
-    <w:p>
-      <w:pPr>
-        <w:rPr>
-          <w:b/>
-        </w:rPr>
-      </w:pPr>
-      <w:r>
-        <w:rPr>
-          <w:b/>
-        </w:rPr>
-        <w:t xml:space="preserve">Should the very first presentation at a frequency count if </w:t>
-      </w:r>
-      <w:proofErr w:type="spellStart"/>
-      <w:r>
-        <w:rPr>
-          <w:b/>
-        </w:rPr>
-        <w:t>its</w:t>
-      </w:r>
-      <w:proofErr w:type="spellEnd"/>
-      <w:r>
-        <w:rPr>
-          <w:b/>
-        </w:rPr>
-        <w:t xml:space="preserve"> a hit?</w:t>
-      </w:r>
-    </w:p>
-    <w:p>
-      <w:pPr>
-        <w:rPr>
-          <w:b/>
-        </w:rPr>
-      </w:pPr>
-      <w:r>
-        <w:rPr>
-          <w:b/>
-        </w:rPr>
-        <w:t>yes</w:t>
-      </w:r>
-    </w:p>
-    <w:p/>
-    <w:p/>
-    <w:p>
-      <w:r>
-        <w:t xml:space="preserve">Ex. Say we </w:t>
-      </w:r>
-      <w:proofErr w:type="spellStart"/>
-      <w:r>
-        <w:t>dont</w:t>
-      </w:r>
-      <w:proofErr w:type="spellEnd"/>
-      <w:r>
-        <w:t xml:space="preserve"> get a hit at 0, 5, then hit on 10. </w:t>
-      </w:r>
-    </w:p>
-    <w:p>
-      <w:r>
-        <w:t>Go back down to 0, 5, then hit on 10 again.</w:t>
-      </w:r>
-    </w:p>
-    <w:p>
-      <w:r>
-        <w:t>Since we need at least 3 trials at a given intensity, we go again?</w:t>
-      </w:r>
-    </w:p>
-    <w:p>
-      <w:r>
-        <w:t>0, 5, 10 (regardless of whether they hit on 10, we stop and conclude they hear that frequency at 10)</w:t>
-      </w:r>
-    </w:p>
-    <w:p/>
-    <w:p/>
-    <w:p/>
-    <w:p/>
-    <w:p/>
-    <w:p/>
-    <w:p/>
-    <w:p/>
-    <w:p/>
-    <w:p/>
-    <w:p/>
-    <w:p/>
-    <w:p>
-      <w:r>
         <w:t xml:space="preserve">2000hz, </w:t>
       </w:r>
     </w:p>
@@ -641,7 +548,6 @@
     <w:p/>
     <w:p>
       <w:r>
-        <w:lastRenderedPageBreak/>
         <w:t xml:space="preserve">The level of the first presentation of tone for threshold measurement is 10 dB below the level at which the </w:t>
       </w:r>
     </w:p>
@@ -686,31 +592,6 @@
     </w:p>
     <w:p/>
     <w:p/>
-    <w:p>
-      <w:r>
-        <w:t xml:space="preserve">When  appropriate  information  is  available,  the  better  ear  shall  be  tested  first.    The  frequency  of  the  first  </w:t>
-      </w:r>
-    </w:p>
-    <w:p>
-      <w:r>
-        <w:t xml:space="preserve">test stimulus shall be 1000 Hz.  Higher frequencies shall then be assessed in ascending order followed by </w:t>
-      </w:r>
-    </w:p>
-    <w:p>
-      <w:r>
-        <w:t xml:space="preserve">a retest of 1000 Hz, and finally the lower test frequencies, 500 and 250 Hz, shall be tested.  If the retest </w:t>
-      </w:r>
-    </w:p>
-    <w:p>
-      <w:r>
-        <w:t xml:space="preserve">results  of  1000  Hz  differ  from  the  first  test  by  more  than  5  dB,  the  lower  of  the  two  thresholds  may  be  </w:t>
-      </w:r>
-    </w:p>
-    <w:p>
-      <w:r>
-        <w:t>accepted and at least one other test frequency should be retested.</w:t>
-      </w:r>
-    </w:p>
     <w:p/>
     <w:p/>
     <w:p/>
@@ -983,11 +864,127 @@
       </w:rPr>
     </w:lvl>
   </w:abstractNum>
+  <w:abstractNum w:abstractNumId="2" w15:restartNumberingAfterBreak="0">
+    <w:nsid w:val="6B031731"/>
+    <w:multiLevelType w:val="hybridMultilevel"/>
+    <w:tmpl w:val="D00AA370"/>
+    <w:lvl w:ilvl="0" w:tplc="04090001">
+      <w:start w:val="1"/>
+      <w:numFmt w:val="bullet"/>
+      <w:lvlText w:val=""/>
+      <w:lvlJc w:val="left"/>
+      <w:pPr>
+        <w:ind w:left="720" w:hanging="360"/>
+      </w:pPr>
+      <w:rPr>
+        <w:rFonts w:ascii="Symbol" w:hAnsi="Symbol" w:hint="default"/>
+      </w:rPr>
+    </w:lvl>
+    <w:lvl w:ilvl="1" w:tplc="04090003" w:tentative="1">
+      <w:start w:val="1"/>
+      <w:numFmt w:val="bullet"/>
+      <w:lvlText w:val="o"/>
+      <w:lvlJc w:val="left"/>
+      <w:pPr>
+        <w:ind w:left="1440" w:hanging="360"/>
+      </w:pPr>
+      <w:rPr>
+        <w:rFonts w:ascii="Courier New" w:hAnsi="Courier New" w:cs="Courier New" w:hint="default"/>
+      </w:rPr>
+    </w:lvl>
+    <w:lvl w:ilvl="2" w:tplc="04090005" w:tentative="1">
+      <w:start w:val="1"/>
+      <w:numFmt w:val="bullet"/>
+      <w:lvlText w:val=""/>
+      <w:lvlJc w:val="left"/>
+      <w:pPr>
+        <w:ind w:left="2160" w:hanging="360"/>
+      </w:pPr>
+      <w:rPr>
+        <w:rFonts w:ascii="Wingdings" w:hAnsi="Wingdings" w:hint="default"/>
+      </w:rPr>
+    </w:lvl>
+    <w:lvl w:ilvl="3" w:tplc="04090001" w:tentative="1">
+      <w:start w:val="1"/>
+      <w:numFmt w:val="bullet"/>
+      <w:lvlText w:val=""/>
+      <w:lvlJc w:val="left"/>
+      <w:pPr>
+        <w:ind w:left="2880" w:hanging="360"/>
+      </w:pPr>
+      <w:rPr>
+        <w:rFonts w:ascii="Symbol" w:hAnsi="Symbol" w:hint="default"/>
+      </w:rPr>
+    </w:lvl>
+    <w:lvl w:ilvl="4" w:tplc="04090003" w:tentative="1">
+      <w:start w:val="1"/>
+      <w:numFmt w:val="bullet"/>
+      <w:lvlText w:val="o"/>
+      <w:lvlJc w:val="left"/>
+      <w:pPr>
+        <w:ind w:left="3600" w:hanging="360"/>
+      </w:pPr>
+      <w:rPr>
+        <w:rFonts w:ascii="Courier New" w:hAnsi="Courier New" w:cs="Courier New" w:hint="default"/>
+      </w:rPr>
+    </w:lvl>
+    <w:lvl w:ilvl="5" w:tplc="04090005" w:tentative="1">
+      <w:start w:val="1"/>
+      <w:numFmt w:val="bullet"/>
+      <w:lvlText w:val=""/>
+      <w:lvlJc w:val="left"/>
+      <w:pPr>
+        <w:ind w:left="4320" w:hanging="360"/>
+      </w:pPr>
+      <w:rPr>
+        <w:rFonts w:ascii="Wingdings" w:hAnsi="Wingdings" w:hint="default"/>
+      </w:rPr>
+    </w:lvl>
+    <w:lvl w:ilvl="6" w:tplc="04090001" w:tentative="1">
+      <w:start w:val="1"/>
+      <w:numFmt w:val="bullet"/>
+      <w:lvlText w:val=""/>
+      <w:lvlJc w:val="left"/>
+      <w:pPr>
+        <w:ind w:left="5040" w:hanging="360"/>
+      </w:pPr>
+      <w:rPr>
+        <w:rFonts w:ascii="Symbol" w:hAnsi="Symbol" w:hint="default"/>
+      </w:rPr>
+    </w:lvl>
+    <w:lvl w:ilvl="7" w:tplc="04090003" w:tentative="1">
+      <w:start w:val="1"/>
+      <w:numFmt w:val="bullet"/>
+      <w:lvlText w:val="o"/>
+      <w:lvlJc w:val="left"/>
+      <w:pPr>
+        <w:ind w:left="5760" w:hanging="360"/>
+      </w:pPr>
+      <w:rPr>
+        <w:rFonts w:ascii="Courier New" w:hAnsi="Courier New" w:cs="Courier New" w:hint="default"/>
+      </w:rPr>
+    </w:lvl>
+    <w:lvl w:ilvl="8" w:tplc="04090005" w:tentative="1">
+      <w:start w:val="1"/>
+      <w:numFmt w:val="bullet"/>
+      <w:lvlText w:val=""/>
+      <w:lvlJc w:val="left"/>
+      <w:pPr>
+        <w:ind w:left="6480" w:hanging="360"/>
+      </w:pPr>
+      <w:rPr>
+        <w:rFonts w:ascii="Wingdings" w:hAnsi="Wingdings" w:hint="default"/>
+      </w:rPr>
+    </w:lvl>
+  </w:abstractNum>
   <w:num w:numId="1" w16cid:durableId="30809293">
     <w:abstractNumId w:val="0"/>
   </w:num>
   <w:num w:numId="2" w16cid:durableId="745103518">
     <w:abstractNumId w:val="1"/>
+  </w:num>
+  <w:num w:numId="3" w16cid:durableId="706831409">
+    <w:abstractNumId w:val="2"/>
   </w:num>
 </w:numbering>
 </file>

</xml_diff>

<commit_message>
added comments, ordered files
</commit_message>
<xml_diff>
--- a/Audiometric testing.docx
+++ b/Audiometric testing.docx
@@ -28,13 +28,7 @@
         </w:numPr>
       </w:pPr>
       <w:r>
-        <w:t xml:space="preserve">When  appropriate  information  is  available,  the  better  ear  shall  be  tested  first.    The  frequency  of  the  first test stimulus shall be 1000 Hz.  Higher frequencies shall then be assessed in ascending order followed by a retest of 1000 Hz, and finally the lower test frequencies, 500 and 250 Hz, shall be tested.  If the retest </w:t>
-      </w:r>
-      <w:r>
-        <w:t xml:space="preserve"> </w:t>
-      </w:r>
-      <w:r>
-        <w:t>results  of  1000  Hz  differ  from  the  first  test  by  more  than  5  dB,  the  lower  of  the  two  thresholds  may  be  accepted and at least one other test frequency should be retested.</w:t>
+        <w:t>When  appropriate  information  is  available,  the  better  ear  shall  be  tested  first.    The  frequency  of  the  first test stimulus shall be 1000 Hz.  Higher frequencies shall then be assessed in ascending order followed by a retest of 1000 Hz, and finally the lower test frequencies, 500 and 250 Hz, shall be tested.  If the retest  results  of  1000  Hz  differ  from  the  first  test  by  more  than  5  dB,  the  lower  of  the  two  thresholds  may  be  accepted and at least one other test frequency should be retested.</w:t>
       </w:r>
     </w:p>
     <w:p>
@@ -97,7 +91,7 @@
           <w:b/>
           <w:bCs/>
         </w:rPr>
-        <w:t>TODO:</w:t>
+        <w:t>QUESTIONS:</w:t>
       </w:r>
     </w:p>
     <w:p>
@@ -105,7 +99,7 @@
         <w:pStyle w:val="ListParagraph"/>
         <w:numPr>
           <w:ilvl w:val="0"/>
-          <w:numId w:val="3"/>
+          <w:numId w:val="4"/>
         </w:numPr>
         <w:rPr>
           <w:b/>
@@ -117,8 +111,41 @@
           <w:b/>
           <w:bCs/>
         </w:rPr>
-        <w:t>Create practice</w:t>
-      </w:r>
+        <w:t>What happens if we run out of stimuli on either end of the spectrum?</w:t>
+      </w:r>
+    </w:p>
+    <w:p>
+      <w:pPr>
+        <w:pStyle w:val="ListParagraph"/>
+        <w:numPr>
+          <w:ilvl w:val="0"/>
+          <w:numId w:val="4"/>
+        </w:numPr>
+        <w:rPr>
+          <w:b/>
+          <w:bCs/>
+        </w:rPr>
+      </w:pPr>
+      <w:r>
+        <w:rPr>
+          <w:b/>
+          <w:bCs/>
+        </w:rPr>
+        <w:t>Should anything display at the end (no graph, so message?)</w:t>
+      </w:r>
+    </w:p>
+    <w:p>
+      <w:pPr>
+        <w:pStyle w:val="ListParagraph"/>
+        <w:numPr>
+          <w:ilvl w:val="0"/>
+          <w:numId w:val="4"/>
+        </w:numPr>
+        <w:rPr>
+          <w:b/>
+          <w:bCs/>
+        </w:rPr>
+      </w:pPr>
     </w:p>
     <w:p>
       <w:pPr>
@@ -264,13 +291,13 @@
         <w:br/>
       </w:r>
       <w:r>
+        <w:lastRenderedPageBreak/>
         <w:t>The interval between successive presentations shall be varied, but shall not be shorter than the test tone</w:t>
       </w:r>
     </w:p>
     <w:p/>
     <w:p>
       <w:r>
-        <w:lastRenderedPageBreak/>
         <w:t>2 seconds +- 1 second</w:t>
       </w:r>
     </w:p>
@@ -424,7 +451,6 @@
     </w:p>
     <w:p>
       <w:r>
-        <w:lastRenderedPageBreak/>
         <w:t>present the signal again until no response is obtained.</w:t>
       </w:r>
     </w:p>
@@ -598,7 +624,6 @@
     <w:p/>
     <w:p>
       <w:r>
-        <w:lastRenderedPageBreak/>
         <w:t xml:space="preserve">The level of the first presentation of tone for threshold measurement is 10 dB below the level at which the </w:t>
       </w:r>
     </w:p>
@@ -803,6 +828,119 @@
     </w:lvl>
   </w:abstractNum>
   <w:abstractNum w:abstractNumId="1" w15:restartNumberingAfterBreak="0">
+    <w:nsid w:val="44773C38"/>
+    <w:multiLevelType w:val="hybridMultilevel"/>
+    <w:tmpl w:val="C2245768"/>
+    <w:lvl w:ilvl="0" w:tplc="04090001">
+      <w:start w:val="1"/>
+      <w:numFmt w:val="bullet"/>
+      <w:lvlText w:val=""/>
+      <w:lvlJc w:val="left"/>
+      <w:pPr>
+        <w:ind w:left="720" w:hanging="360"/>
+      </w:pPr>
+      <w:rPr>
+        <w:rFonts w:ascii="Symbol" w:hAnsi="Symbol" w:hint="default"/>
+      </w:rPr>
+    </w:lvl>
+    <w:lvl w:ilvl="1" w:tplc="04090003" w:tentative="1">
+      <w:start w:val="1"/>
+      <w:numFmt w:val="bullet"/>
+      <w:lvlText w:val="o"/>
+      <w:lvlJc w:val="left"/>
+      <w:pPr>
+        <w:ind w:left="1440" w:hanging="360"/>
+      </w:pPr>
+      <w:rPr>
+        <w:rFonts w:ascii="Courier New" w:hAnsi="Courier New" w:cs="Courier New" w:hint="default"/>
+      </w:rPr>
+    </w:lvl>
+    <w:lvl w:ilvl="2" w:tplc="04090005" w:tentative="1">
+      <w:start w:val="1"/>
+      <w:numFmt w:val="bullet"/>
+      <w:lvlText w:val=""/>
+      <w:lvlJc w:val="left"/>
+      <w:pPr>
+        <w:ind w:left="2160" w:hanging="360"/>
+      </w:pPr>
+      <w:rPr>
+        <w:rFonts w:ascii="Wingdings" w:hAnsi="Wingdings" w:hint="default"/>
+      </w:rPr>
+    </w:lvl>
+    <w:lvl w:ilvl="3" w:tplc="04090001" w:tentative="1">
+      <w:start w:val="1"/>
+      <w:numFmt w:val="bullet"/>
+      <w:lvlText w:val=""/>
+      <w:lvlJc w:val="left"/>
+      <w:pPr>
+        <w:ind w:left="2880" w:hanging="360"/>
+      </w:pPr>
+      <w:rPr>
+        <w:rFonts w:ascii="Symbol" w:hAnsi="Symbol" w:hint="default"/>
+      </w:rPr>
+    </w:lvl>
+    <w:lvl w:ilvl="4" w:tplc="04090003" w:tentative="1">
+      <w:start w:val="1"/>
+      <w:numFmt w:val="bullet"/>
+      <w:lvlText w:val="o"/>
+      <w:lvlJc w:val="left"/>
+      <w:pPr>
+        <w:ind w:left="3600" w:hanging="360"/>
+      </w:pPr>
+      <w:rPr>
+        <w:rFonts w:ascii="Courier New" w:hAnsi="Courier New" w:cs="Courier New" w:hint="default"/>
+      </w:rPr>
+    </w:lvl>
+    <w:lvl w:ilvl="5" w:tplc="04090005" w:tentative="1">
+      <w:start w:val="1"/>
+      <w:numFmt w:val="bullet"/>
+      <w:lvlText w:val=""/>
+      <w:lvlJc w:val="left"/>
+      <w:pPr>
+        <w:ind w:left="4320" w:hanging="360"/>
+      </w:pPr>
+      <w:rPr>
+        <w:rFonts w:ascii="Wingdings" w:hAnsi="Wingdings" w:hint="default"/>
+      </w:rPr>
+    </w:lvl>
+    <w:lvl w:ilvl="6" w:tplc="04090001" w:tentative="1">
+      <w:start w:val="1"/>
+      <w:numFmt w:val="bullet"/>
+      <w:lvlText w:val=""/>
+      <w:lvlJc w:val="left"/>
+      <w:pPr>
+        <w:ind w:left="5040" w:hanging="360"/>
+      </w:pPr>
+      <w:rPr>
+        <w:rFonts w:ascii="Symbol" w:hAnsi="Symbol" w:hint="default"/>
+      </w:rPr>
+    </w:lvl>
+    <w:lvl w:ilvl="7" w:tplc="04090003" w:tentative="1">
+      <w:start w:val="1"/>
+      <w:numFmt w:val="bullet"/>
+      <w:lvlText w:val="o"/>
+      <w:lvlJc w:val="left"/>
+      <w:pPr>
+        <w:ind w:left="5760" w:hanging="360"/>
+      </w:pPr>
+      <w:rPr>
+        <w:rFonts w:ascii="Courier New" w:hAnsi="Courier New" w:cs="Courier New" w:hint="default"/>
+      </w:rPr>
+    </w:lvl>
+    <w:lvl w:ilvl="8" w:tplc="04090005" w:tentative="1">
+      <w:start w:val="1"/>
+      <w:numFmt w:val="bullet"/>
+      <w:lvlText w:val=""/>
+      <w:lvlJc w:val="left"/>
+      <w:pPr>
+        <w:ind w:left="6480" w:hanging="360"/>
+      </w:pPr>
+      <w:rPr>
+        <w:rFonts w:ascii="Wingdings" w:hAnsi="Wingdings" w:hint="default"/>
+      </w:rPr>
+    </w:lvl>
+  </w:abstractNum>
+  <w:abstractNum w:abstractNumId="2" w15:restartNumberingAfterBreak="0">
     <w:nsid w:val="69727D7E"/>
     <w:multiLevelType w:val="hybridMultilevel"/>
     <w:tmpl w:val="633A08AC"/>
@@ -915,7 +1053,7 @@
       </w:rPr>
     </w:lvl>
   </w:abstractNum>
-  <w:abstractNum w:abstractNumId="2" w15:restartNumberingAfterBreak="0">
+  <w:abstractNum w:abstractNumId="3" w15:restartNumberingAfterBreak="0">
     <w:nsid w:val="6B031731"/>
     <w:multiLevelType w:val="hybridMultilevel"/>
     <w:tmpl w:val="D00AA370"/>
@@ -1032,10 +1170,13 @@
     <w:abstractNumId w:val="0"/>
   </w:num>
   <w:num w:numId="2" w16cid:durableId="745103518">
-    <w:abstractNumId w:val="1"/>
+    <w:abstractNumId w:val="2"/>
   </w:num>
   <w:num w:numId="3" w16cid:durableId="706831409">
-    <w:abstractNumId w:val="2"/>
+    <w:abstractNumId w:val="3"/>
+  </w:num>
+  <w:num w:numId="4" w16cid:durableId="111755119">
+    <w:abstractNumId w:val="1"/>
   </w:num>
 </w:numbering>
 </file>

</xml_diff>

<commit_message>
wrote more clarifying comments
</commit_message>
<xml_diff>
--- a/Audiometric testing.docx
+++ b/Audiometric testing.docx
@@ -182,15 +182,7 @@
     </w:p>
     <w:p>
       <w:r>
-        <w:t xml:space="preserve">Should we do this, or always start at 10 </w:t>
-      </w:r>
-      <w:proofErr w:type="spellStart"/>
-      <w:r>
-        <w:t>db</w:t>
-      </w:r>
-      <w:proofErr w:type="spellEnd"/>
-      <w:r>
-        <w:t>?</w:t>
+        <w:t>Should we do this, or always start at 10 db?</w:t>
       </w:r>
     </w:p>
     <w:p>
@@ -415,31 +407,7 @@
     <w:p/>
     <w:p>
       <w:r>
-        <w:t xml:space="preserve">Start with 0 </w:t>
-      </w:r>
-      <w:proofErr w:type="spellStart"/>
-      <w:r>
-        <w:t>dbs</w:t>
-      </w:r>
-      <w:proofErr w:type="spellEnd"/>
-      <w:r>
-        <w:t xml:space="preserve">, increment in 5 </w:t>
-      </w:r>
-      <w:proofErr w:type="spellStart"/>
-      <w:r>
-        <w:t>dbs</w:t>
-      </w:r>
-      <w:proofErr w:type="spellEnd"/>
-      <w:r>
-        <w:t xml:space="preserve"> if you </w:t>
-      </w:r>
-      <w:proofErr w:type="spellStart"/>
-      <w:r>
-        <w:t>dont</w:t>
-      </w:r>
-      <w:proofErr w:type="spellEnd"/>
-      <w:r>
-        <w:t xml:space="preserve"> get a hit, until you get a hit. Then, go down by 10</w:t>
+        <w:t>Start with 0 dbs, increment in 5 dbs if you dont get a hit, until you get a hit. Then, go down by 10</w:t>
       </w:r>
     </w:p>
     <w:p/>
@@ -506,6 +474,19 @@
           <w:b/>
         </w:rPr>
       </w:pPr>
+      <w:r>
+        <w:rPr>
+          <w:b/>
+        </w:rPr>
+        <w:t>both</w:t>
+      </w:r>
+    </w:p>
+    <w:p>
+      <w:pPr>
+        <w:rPr>
+          <w:b/>
+        </w:rPr>
+      </w:pPr>
     </w:p>
     <w:p/>
     <w:p>
@@ -538,21 +519,7 @@
         <w:rPr>
           <w:b/>
         </w:rPr>
-        <w:t xml:space="preserve">Should the very first presentation at a frequency count if </w:t>
-      </w:r>
-      <w:proofErr w:type="spellStart"/>
-      <w:r>
-        <w:rPr>
-          <w:b/>
-        </w:rPr>
-        <w:t>its</w:t>
-      </w:r>
-      <w:proofErr w:type="spellEnd"/>
-      <w:r>
-        <w:rPr>
-          <w:b/>
-        </w:rPr>
-        <w:t xml:space="preserve"> a hit?</w:t>
+        <w:t>Should the very first presentation at a frequency count if its a hit?</w:t>
       </w:r>
     </w:p>
     <w:p>
@@ -572,15 +539,7 @@
     <w:p/>
     <w:p>
       <w:r>
-        <w:t xml:space="preserve">Ex. Say we </w:t>
-      </w:r>
-      <w:proofErr w:type="spellStart"/>
-      <w:r>
-        <w:t>dont</w:t>
-      </w:r>
-      <w:proofErr w:type="spellEnd"/>
-      <w:r>
-        <w:t xml:space="preserve"> get a hit at 0, 5, then hit on 10. </w:t>
+        <w:t xml:space="preserve">Ex. Say we dont get a hit at 0, 5, then hit on 10. </w:t>
       </w:r>
     </w:p>
     <w:p>
@@ -612,6 +571,7 @@
     <w:p/>
     <w:p>
       <w:r>
+        <w:lastRenderedPageBreak/>
         <w:t xml:space="preserve">2000hz, </w:t>
       </w:r>
     </w:p>

</xml_diff>